<commit_message>
Add Assignment3 and start of Assignment4
</commit_message>
<xml_diff>
--- a/Assignment2 Report.docx
+++ b/Assignment2 Report.docx
@@ -3,8 +3,1158 @@
 <w:document xmlns:wpc="http://schemas.microsoft.com/office/word/2010/wordprocessingCanvas" xmlns:cx="http://schemas.microsoft.com/office/drawing/2014/chartex" xmlns:cx1="http://schemas.microsoft.com/office/drawing/2015/9/8/chartex" xmlns:cx2="http://schemas.microsoft.com/office/drawing/2015/10/21/chartex" xmlns:cx3="http://schemas.microsoft.com/office/drawing/2016/5/9/chartex" xmlns:cx4="http://schemas.microsoft.com/office/drawing/2016/5/10/chartex" xmlns:cx5="http://schemas.microsoft.com/office/drawing/2016/5/11/chartex" xmlns:cx6="http://schemas.microsoft.com/office/drawing/2016/5/12/chartex" xmlns:cx7="http://schemas.microsoft.com/office/drawing/2016/5/13/chartex" xmlns:cx8="http://schemas.microsoft.com/office/drawing/2016/5/14/chartex" xmlns:mc="http://schemas.openxmlformats.org/markup-compatibility/2006" xmlns:aink="http://schemas.microsoft.com/office/drawing/2016/ink" xmlns:am3d="http://schemas.microsoft.com/office/drawing/2017/model3d" xmlns:o="urn:schemas-microsoft-com:office:office" xmlns:r="http://schemas.openxmlformats.org/officeDocument/2006/relationships" xmlns:m="http://schemas.openxmlformats.org/officeDocument/2006/math" xmlns:v="urn:schemas-microsoft-com:vml" xmlns:wp14="http://schemas.microsoft.com/office/word/2010/wordprocessingDrawing" xmlns:wp="http://schemas.openxmlformats.org/drawingml/2006/wordprocessingDrawing" xmlns:w10="urn:schemas-microsoft-com:office:word" xmlns:w="http://schemas.openxmlformats.org/wordprocessingml/2006/main" xmlns:w14="http://schemas.microsoft.com/office/word/2010/wordml" xmlns:w15="http://schemas.microsoft.com/office/word/2012/wordml" xmlns:w16cid="http://schemas.microsoft.com/office/word/2016/wordml/cid" xmlns:w16se="http://schemas.microsoft.com/office/word/2015/wordml/symex" xmlns:wpg="http://schemas.microsoft.com/office/word/2010/wordprocessingGroup" xmlns:wpi="http://schemas.microsoft.com/office/word/2010/wordprocessingInk" xmlns:wne="http://schemas.microsoft.com/office/word/2006/wordml" xmlns:wps="http://schemas.microsoft.com/office/word/2010/wordprocessingShape" mc:Ignorable="w14 w15 w16se w16cid wp14">
   <w:body>
     <w:p>
+      <w:r>
+        <w:t>I have completed everything except A* search taking traffic lights and restrictions into account.</w:t>
+      </w:r>
+    </w:p>
+    <w:p>
+      <w:r>
+        <w:t>The start node is chosen with left click and the goal node is chosen with right click</w:t>
+      </w:r>
       <w:bookmarkStart w:id="0" w:name="_GoBack"/>
       <w:bookmarkEnd w:id="0"/>
+    </w:p>
+    <w:p/>
+    <w:p>
+      <w:r>
+        <w:t xml:space="preserve">A* Search algorithm </w:t>
+      </w:r>
+      <w:proofErr w:type="spellStart"/>
+      <w:r>
+        <w:t>sudocode</w:t>
+      </w:r>
+      <w:proofErr w:type="spellEnd"/>
+      <w:r>
+        <w:t>:</w:t>
+      </w:r>
+    </w:p>
+    <w:p>
+      <w:r>
+        <w:t xml:space="preserve">Input: </w:t>
+      </w:r>
+      <w:r>
+        <w:t>start node, goal node</w:t>
+      </w:r>
+      <w:r>
+        <w:t xml:space="preserve"> Output: Shortest path from start to goal</w:t>
+      </w:r>
+    </w:p>
+    <w:p>
+      <w:r>
+        <w:t>Set all nodes to unvisited</w:t>
+      </w:r>
+    </w:p>
+    <w:p>
+      <w:r>
+        <w:t xml:space="preserve">Initialise priority queue with &lt;start, null, 0, </w:t>
+      </w:r>
+      <w:proofErr w:type="spellStart"/>
+      <w:proofErr w:type="gramStart"/>
+      <w:r>
+        <w:t>start.estimatedCost</w:t>
+      </w:r>
+      <w:proofErr w:type="spellEnd"/>
+      <w:proofErr w:type="gramEnd"/>
+      <w:r>
+        <w:t xml:space="preserve">(goal, </w:t>
+      </w:r>
+      <w:proofErr w:type="spellStart"/>
+      <w:r>
+        <w:t>costType</w:t>
+      </w:r>
+      <w:proofErr w:type="spellEnd"/>
+      <w:r>
+        <w:t>) //&lt;</w:t>
+      </w:r>
+      <w:proofErr w:type="spellStart"/>
+      <w:r>
+        <w:t>node,parent,costFromStart</w:t>
+      </w:r>
+      <w:proofErr w:type="spellEnd"/>
+      <w:r>
+        <w:t xml:space="preserve">, </w:t>
+      </w:r>
+      <w:proofErr w:type="spellStart"/>
+      <w:r>
+        <w:t>costFromStart+estimatedCostToGoal</w:t>
+      </w:r>
+      <w:proofErr w:type="spellEnd"/>
+      <w:r>
+        <w:t xml:space="preserve">&gt;, </w:t>
+      </w:r>
+      <w:proofErr w:type="spellStart"/>
+      <w:r>
+        <w:t>costType</w:t>
+      </w:r>
+      <w:proofErr w:type="spellEnd"/>
+      <w:r>
+        <w:t xml:space="preserve"> is either distance or //time</w:t>
+      </w:r>
+    </w:p>
+    <w:p>
+      <w:proofErr w:type="gramStart"/>
+      <w:r>
+        <w:t>While(</w:t>
+      </w:r>
+      <w:proofErr w:type="gramEnd"/>
+      <w:r>
+        <w:t>queue is empty){</w:t>
+      </w:r>
+    </w:p>
+    <w:p>
+      <w:r>
+        <w:tab/>
+        <w:t>Poll &lt;</w:t>
+      </w:r>
+      <w:r>
+        <w:t>node*, parent*, g*, f*&gt;</w:t>
+      </w:r>
+    </w:p>
+    <w:p>
+      <w:r>
+        <w:tab/>
+      </w:r>
+      <w:proofErr w:type="gramStart"/>
+      <w:r>
+        <w:t>If(</w:t>
+      </w:r>
+      <w:proofErr w:type="gramEnd"/>
+      <w:r>
+        <w:t>node* is unvisited){</w:t>
+      </w:r>
+    </w:p>
+    <w:p>
+      <w:r>
+        <w:tab/>
+      </w:r>
+      <w:r>
+        <w:tab/>
+        <w:t>Set node* to visited</w:t>
+      </w:r>
+    </w:p>
+    <w:p>
+      <w:r>
+        <w:tab/>
+      </w:r>
+      <w:r>
+        <w:tab/>
+      </w:r>
+      <w:proofErr w:type="gramStart"/>
+      <w:r>
+        <w:t>If(</w:t>
+      </w:r>
+      <w:proofErr w:type="gramEnd"/>
+      <w:r>
+        <w:t>node* == goal){break;}</w:t>
+      </w:r>
+    </w:p>
+    <w:p>
+      <w:r>
+        <w:tab/>
+      </w:r>
+      <w:r>
+        <w:tab/>
+      </w:r>
+      <w:proofErr w:type="gramStart"/>
+      <w:r>
+        <w:t>For(</w:t>
+      </w:r>
+      <w:proofErr w:type="gramEnd"/>
+      <w:r>
+        <w:t>all neighbours of node* that are connected through outgoing edges){</w:t>
+      </w:r>
+    </w:p>
+    <w:p>
+      <w:r>
+        <w:tab/>
+      </w:r>
+      <w:r>
+        <w:tab/>
+      </w:r>
+      <w:r>
+        <w:tab/>
+      </w:r>
+      <w:proofErr w:type="gramStart"/>
+      <w:r>
+        <w:t>If(</w:t>
+      </w:r>
+      <w:proofErr w:type="gramEnd"/>
+      <w:r>
+        <w:t>neighbour is not visited){</w:t>
+      </w:r>
+    </w:p>
+    <w:p>
+      <w:r>
+        <w:tab/>
+      </w:r>
+      <w:r>
+        <w:tab/>
+      </w:r>
+      <w:r>
+        <w:tab/>
+      </w:r>
+      <w:r>
+        <w:tab/>
+        <w:t>Add &lt;neighbour, node*, g(</w:t>
+      </w:r>
+      <w:proofErr w:type="gramStart"/>
+      <w:r>
+        <w:t>),f</w:t>
+      </w:r>
+      <w:proofErr w:type="gramEnd"/>
+      <w:r>
+        <w:t>()&gt; //where g() is cost from start and f() is cost from start + estimated cost to goal</w:t>
+      </w:r>
+    </w:p>
+    <w:p>
+      <w:r>
+        <w:tab/>
+      </w:r>
+      <w:r>
+        <w:tab/>
+      </w:r>
+      <w:r>
+        <w:tab/>
+        <w:t>}</w:t>
+      </w:r>
+    </w:p>
+    <w:p>
+      <w:pPr>
+        <w:ind w:left="720" w:firstLine="720"/>
+      </w:pPr>
+      <w:r>
+        <w:t>}</w:t>
+      </w:r>
+    </w:p>
+    <w:p>
+      <w:r>
+        <w:tab/>
+        <w:t>}</w:t>
+      </w:r>
+    </w:p>
+    <w:p>
+      <w:r>
+        <w:t>}</w:t>
+      </w:r>
+    </w:p>
+    <w:p>
+      <w:r>
+        <w:t xml:space="preserve">Articulation Point Finding Algorithm </w:t>
+      </w:r>
+      <w:proofErr w:type="spellStart"/>
+      <w:r>
+        <w:t>Sudocode</w:t>
+      </w:r>
+      <w:proofErr w:type="spellEnd"/>
+      <w:r>
+        <w:t>:</w:t>
+      </w:r>
+    </w:p>
+    <w:p>
+      <w:r>
+        <w:t>Initialise count</w:t>
+      </w:r>
+      <w:r>
+        <w:t xml:space="preserve"> and parent of all nodes to null, </w:t>
+      </w:r>
+      <w:proofErr w:type="spellStart"/>
+      <w:r>
+        <w:t>articulationPoints</w:t>
+      </w:r>
+      <w:proofErr w:type="spellEnd"/>
+      <w:r>
+        <w:t xml:space="preserve"> = {};</w:t>
+      </w:r>
+    </w:p>
+    <w:p>
+      <w:r>
+        <w:t>Set root to first node</w:t>
+      </w:r>
+    </w:p>
+    <w:p>
+      <w:r>
+        <w:t xml:space="preserve">Set </w:t>
+      </w:r>
+      <w:proofErr w:type="spellStart"/>
+      <w:proofErr w:type="gramStart"/>
+      <w:r>
+        <w:t>root.count</w:t>
+      </w:r>
+      <w:proofErr w:type="spellEnd"/>
+      <w:proofErr w:type="gramEnd"/>
+      <w:r>
+        <w:t xml:space="preserve"> to 0</w:t>
+      </w:r>
+    </w:p>
+    <w:p>
+      <w:r>
+        <w:t xml:space="preserve">Set </w:t>
+      </w:r>
+      <w:proofErr w:type="spellStart"/>
+      <w:r>
+        <w:t>numberOfSubtrees</w:t>
+      </w:r>
+      <w:proofErr w:type="spellEnd"/>
+      <w:r>
+        <w:t xml:space="preserve"> to 0</w:t>
+      </w:r>
+    </w:p>
+    <w:p>
+      <w:proofErr w:type="gramStart"/>
+      <w:r>
+        <w:t>For(</w:t>
+      </w:r>
+      <w:proofErr w:type="gramEnd"/>
+      <w:r>
+        <w:t>each neighbour of root){</w:t>
+      </w:r>
+    </w:p>
+    <w:p>
+      <w:r>
+        <w:tab/>
+      </w:r>
+      <w:proofErr w:type="gramStart"/>
+      <w:r>
+        <w:t>If(</w:t>
+      </w:r>
+      <w:proofErr w:type="spellStart"/>
+      <w:proofErr w:type="gramEnd"/>
+      <w:r>
+        <w:t>neighbour.count</w:t>
+      </w:r>
+      <w:proofErr w:type="spellEnd"/>
+      <w:r>
+        <w:t xml:space="preserve"> == null){</w:t>
+      </w:r>
+    </w:p>
+    <w:p>
+      <w:r>
+        <w:tab/>
+      </w:r>
+      <w:r>
+        <w:tab/>
+      </w:r>
+      <w:proofErr w:type="spellStart"/>
+      <w:r>
+        <w:t>articulationPoints.addAll</w:t>
+      </w:r>
+      <w:proofErr w:type="spellEnd"/>
+      <w:r>
+        <w:t>(</w:t>
+      </w:r>
+      <w:proofErr w:type="spellStart"/>
+      <w:proofErr w:type="gramStart"/>
+      <w:r>
+        <w:t>iterativeArticulationPoints</w:t>
+      </w:r>
+      <w:proofErr w:type="spellEnd"/>
+      <w:r>
+        <w:t>(</w:t>
+      </w:r>
+      <w:proofErr w:type="gramEnd"/>
+      <w:r>
+        <w:t>neighbour, 0, root));</w:t>
+      </w:r>
+    </w:p>
+    <w:p>
+      <w:r>
+        <w:tab/>
+      </w:r>
+      <w:r>
+        <w:tab/>
+      </w:r>
+      <w:proofErr w:type="spellStart"/>
+      <w:proofErr w:type="gramStart"/>
+      <w:r>
+        <w:t>visitedNodes.add</w:t>
+      </w:r>
+      <w:proofErr w:type="spellEnd"/>
+      <w:r>
+        <w:t>(</w:t>
+      </w:r>
+      <w:proofErr w:type="gramEnd"/>
+      <w:r>
+        <w:t>all nodes used in it</w:t>
+      </w:r>
+      <w:r>
+        <w:t xml:space="preserve"> </w:t>
+      </w:r>
+      <w:proofErr w:type="spellStart"/>
+      <w:r>
+        <w:t>iterativeArticulationPoints</w:t>
+      </w:r>
+      <w:proofErr w:type="spellEnd"/>
+      <w:r>
+        <w:t>(neighbour, 0, root))</w:t>
+      </w:r>
+      <w:r>
+        <w:t>;</w:t>
+      </w:r>
+    </w:p>
+    <w:p>
+      <w:r>
+        <w:tab/>
+      </w:r>
+      <w:r>
+        <w:tab/>
+      </w:r>
+      <w:proofErr w:type="spellStart"/>
+      <w:r>
+        <w:t>numberOfSubtrees</w:t>
+      </w:r>
+      <w:proofErr w:type="spellEnd"/>
+      <w:r>
+        <w:t>++;</w:t>
+      </w:r>
+    </w:p>
+    <w:p>
+      <w:pPr>
+        <w:ind w:firstLine="720"/>
+      </w:pPr>
+      <w:r>
+        <w:lastRenderedPageBreak/>
+        <w:t>}</w:t>
+      </w:r>
+    </w:p>
+    <w:p>
+      <w:pPr>
+        <w:ind w:firstLine="720"/>
+      </w:pPr>
+      <w:proofErr w:type="gramStart"/>
+      <w:r>
+        <w:t>If(</w:t>
+      </w:r>
+      <w:proofErr w:type="spellStart"/>
+      <w:proofErr w:type="gramEnd"/>
+      <w:r>
+        <w:t>numberOfSubtrees</w:t>
+      </w:r>
+      <w:proofErr w:type="spellEnd"/>
+      <w:r>
+        <w:t xml:space="preserve"> &gt; 1){add root to </w:t>
+      </w:r>
+      <w:proofErr w:type="spellStart"/>
+      <w:r>
+        <w:t>articulationPoints</w:t>
+      </w:r>
+      <w:proofErr w:type="spellEnd"/>
+    </w:p>
+    <w:p>
+      <w:r>
+        <w:t>}</w:t>
+      </w:r>
+    </w:p>
+    <w:p>
+      <w:r>
+        <w:t>Set root to unvisited node and repeat until all nodes are visited</w:t>
+      </w:r>
+    </w:p>
+    <w:p>
+      <w:r>
+        <w:t>-------------------------------------------------------------------------------------</w:t>
+      </w:r>
+    </w:p>
+    <w:p>
+      <w:proofErr w:type="spellStart"/>
+      <w:proofErr w:type="gramStart"/>
+      <w:r>
+        <w:t>iterativeArticulationPoints</w:t>
+      </w:r>
+      <w:proofErr w:type="spellEnd"/>
+      <w:r>
+        <w:t>(</w:t>
+      </w:r>
+      <w:proofErr w:type="gramEnd"/>
+      <w:r>
+        <w:t>node</w:t>
+      </w:r>
+      <w:r>
+        <w:t xml:space="preserve">, </w:t>
+      </w:r>
+      <w:r>
+        <w:t>count</w:t>
+      </w:r>
+      <w:r>
+        <w:t>, root)</w:t>
+      </w:r>
+      <w:r>
+        <w:t>{</w:t>
+      </w:r>
+    </w:p>
+    <w:p>
+      <w:r>
+        <w:tab/>
+        <w:t>Initialise stack with &lt;</w:t>
+      </w:r>
+      <w:proofErr w:type="spellStart"/>
+      <w:proofErr w:type="gramStart"/>
+      <w:r>
+        <w:t>nodeWrapper</w:t>
+      </w:r>
+      <w:proofErr w:type="spellEnd"/>
+      <w:r>
+        <w:t>(</w:t>
+      </w:r>
+      <w:proofErr w:type="gramEnd"/>
+      <w:r>
+        <w:t xml:space="preserve">node, count, </w:t>
+      </w:r>
+      <w:proofErr w:type="spellStart"/>
+      <w:r>
+        <w:t>nodeWrapper</w:t>
+      </w:r>
+      <w:proofErr w:type="spellEnd"/>
+      <w:r>
+        <w:t>(root, 0, null)&gt;</w:t>
+      </w:r>
+    </w:p>
+    <w:p>
+      <w:pPr>
+        <w:ind w:firstLine="720"/>
+      </w:pPr>
+      <w:r>
+        <w:t>Initialise number to count;</w:t>
+      </w:r>
+    </w:p>
+    <w:p>
+      <w:r>
+        <w:tab/>
+      </w:r>
+      <w:proofErr w:type="gramStart"/>
+      <w:r>
+        <w:t>While(</w:t>
+      </w:r>
+      <w:proofErr w:type="gramEnd"/>
+      <w:r>
+        <w:t>stack not empty){</w:t>
+      </w:r>
+    </w:p>
+    <w:p>
+      <w:r>
+        <w:tab/>
+      </w:r>
+      <w:r>
+        <w:tab/>
+      </w:r>
+      <w:proofErr w:type="spellStart"/>
+      <w:r>
+        <w:t>NodeWraper</w:t>
+      </w:r>
+      <w:proofErr w:type="spellEnd"/>
+      <w:r>
+        <w:t xml:space="preserve"> </w:t>
+      </w:r>
+      <w:proofErr w:type="spellStart"/>
+      <w:r>
+        <w:t>nodeWrapper</w:t>
+      </w:r>
+      <w:proofErr w:type="spellEnd"/>
+      <w:r>
+        <w:t xml:space="preserve"> = </w:t>
+      </w:r>
+      <w:r>
+        <w:t>Peek &lt;node*, count*, parent*&gt;</w:t>
+      </w:r>
+    </w:p>
+    <w:p>
+      <w:r>
+        <w:tab/>
+      </w:r>
+      <w:r>
+        <w:tab/>
+      </w:r>
+      <w:proofErr w:type="gramStart"/>
+      <w:r>
+        <w:t>If(</w:t>
+      </w:r>
+      <w:proofErr w:type="gramEnd"/>
+      <w:r>
+        <w:t>node*.count == null){</w:t>
+      </w:r>
+    </w:p>
+    <w:p>
+      <w:r>
+        <w:tab/>
+      </w:r>
+      <w:r>
+        <w:tab/>
+      </w:r>
+      <w:r>
+        <w:tab/>
+        <w:t>Node</w:t>
+      </w:r>
+      <w:proofErr w:type="gramStart"/>
+      <w:r>
+        <w:t>*.count</w:t>
+      </w:r>
+      <w:proofErr w:type="gramEnd"/>
+      <w:r>
+        <w:t xml:space="preserve"> = count*;</w:t>
+      </w:r>
+    </w:p>
+    <w:p>
+      <w:pPr>
+        <w:ind w:left="1440" w:firstLine="720"/>
+      </w:pPr>
+      <w:proofErr w:type="spellStart"/>
+      <w:r>
+        <w:t>nodeWrapper.reachBack</w:t>
+      </w:r>
+      <w:proofErr w:type="spellEnd"/>
+      <w:r>
+        <w:t xml:space="preserve"> = count*;</w:t>
+      </w:r>
+    </w:p>
+    <w:p>
+      <w:pPr>
+        <w:ind w:left="1440" w:firstLine="720"/>
+      </w:pPr>
+      <w:r>
+        <w:t xml:space="preserve">set children of </w:t>
+      </w:r>
+      <w:proofErr w:type="spellStart"/>
+      <w:r>
+        <w:t>nodeWrapper</w:t>
+      </w:r>
+      <w:proofErr w:type="spellEnd"/>
+      <w:r>
+        <w:t xml:space="preserve"> to all but parent*</w:t>
+      </w:r>
+    </w:p>
+    <w:p>
+      <w:r>
+        <w:tab/>
+      </w:r>
+      <w:r>
+        <w:tab/>
+      </w:r>
+      <w:proofErr w:type="gramStart"/>
+      <w:r>
+        <w:t>}</w:t>
+      </w:r>
+      <w:r>
+        <w:t>else</w:t>
+      </w:r>
+      <w:proofErr w:type="gramEnd"/>
+      <w:r>
+        <w:t xml:space="preserve"> if (</w:t>
+      </w:r>
+      <w:proofErr w:type="spellStart"/>
+      <w:r>
+        <w:t>nodeWrapper.child</w:t>
+      </w:r>
+      <w:proofErr w:type="spellEnd"/>
+      <w:r>
+        <w:t xml:space="preserve"> is not empty){</w:t>
+      </w:r>
+    </w:p>
+    <w:p>
+      <w:r>
+        <w:tab/>
+      </w:r>
+      <w:r>
+        <w:tab/>
+      </w:r>
+      <w:r>
+        <w:tab/>
+        <w:t>Get child from children and remove it</w:t>
+      </w:r>
+    </w:p>
+    <w:p>
+      <w:r>
+        <w:tab/>
+      </w:r>
+      <w:r>
+        <w:tab/>
+      </w:r>
+      <w:r>
+        <w:tab/>
+      </w:r>
+      <w:proofErr w:type="gramStart"/>
+      <w:r>
+        <w:t>If(</w:t>
+      </w:r>
+      <w:proofErr w:type="spellStart"/>
+      <w:proofErr w:type="gramEnd"/>
+      <w:r>
+        <w:t>child.count</w:t>
+      </w:r>
+      <w:proofErr w:type="spellEnd"/>
+      <w:r>
+        <w:t xml:space="preserve"> != null){</w:t>
+      </w:r>
+    </w:p>
+    <w:p>
+      <w:pPr>
+        <w:ind w:left="2160"/>
+      </w:pPr>
+      <w:proofErr w:type="spellStart"/>
+      <w:r>
+        <w:t>nodeWrapperOfChild</w:t>
+      </w:r>
+      <w:r>
+        <w:t>.reachBack</w:t>
+      </w:r>
+      <w:proofErr w:type="spellEnd"/>
+      <w:r>
+        <w:t xml:space="preserve"> = </w:t>
+      </w:r>
+      <w:proofErr w:type="gramStart"/>
+      <w:r>
+        <w:t>min(</w:t>
+      </w:r>
+      <w:proofErr w:type="spellStart"/>
+      <w:proofErr w:type="gramEnd"/>
+      <w:r>
+        <w:t>child.count</w:t>
+      </w:r>
+      <w:proofErr w:type="spellEnd"/>
+      <w:r>
+        <w:t xml:space="preserve">, </w:t>
+      </w:r>
+    </w:p>
+    <w:p>
+      <w:pPr>
+        <w:ind w:left="2880"/>
+      </w:pPr>
+      <w:proofErr w:type="spellStart"/>
+      <w:r>
+        <w:t>nodeWrapper</w:t>
+      </w:r>
+      <w:r>
+        <w:t>.reachBack</w:t>
+      </w:r>
+      <w:proofErr w:type="spellEnd"/>
+      <w:r>
+        <w:t>);</w:t>
+      </w:r>
+      <w:r>
+        <w:tab/>
+      </w:r>
+      <w:r>
+        <w:tab/>
+      </w:r>
+      <w:r>
+        <w:tab/>
+      </w:r>
+    </w:p>
+    <w:p>
+      <w:pPr>
+        <w:ind w:left="1440" w:firstLine="720"/>
+      </w:pPr>
+      <w:r>
+        <w:t>}</w:t>
+      </w:r>
+      <w:r>
+        <w:t xml:space="preserve"> </w:t>
+      </w:r>
+    </w:p>
+    <w:p>
+      <w:pPr>
+        <w:ind w:left="1440" w:firstLine="720"/>
+      </w:pPr>
+    </w:p>
+    <w:p>
+      <w:pPr>
+        <w:ind w:left="1440" w:firstLine="720"/>
+      </w:pPr>
+    </w:p>
+    <w:p>
+      <w:pPr>
+        <w:ind w:left="1440" w:firstLine="720"/>
+      </w:pPr>
+      <w:r>
+        <w:t>else {</w:t>
+      </w:r>
+    </w:p>
+    <w:p>
+      <w:pPr>
+        <w:ind w:left="1440" w:firstLine="720"/>
+      </w:pPr>
+      <w:r>
+        <w:tab/>
+        <w:t>number++;</w:t>
+      </w:r>
+    </w:p>
+    <w:p>
+      <w:pPr>
+        <w:ind w:left="1440" w:firstLine="720"/>
+      </w:pPr>
+      <w:r>
+        <w:tab/>
+        <w:t>push</w:t>
+      </w:r>
+      <w:r>
+        <w:t>&lt;</w:t>
+      </w:r>
+      <w:proofErr w:type="spellStart"/>
+      <w:proofErr w:type="gramStart"/>
+      <w:r>
+        <w:t>WrapperNode</w:t>
+      </w:r>
+      <w:proofErr w:type="spellEnd"/>
+      <w:r>
+        <w:t>(</w:t>
+      </w:r>
+      <w:proofErr w:type="gramEnd"/>
+      <w:r>
+        <w:t xml:space="preserve">child, number, </w:t>
+      </w:r>
+      <w:proofErr w:type="spellStart"/>
+      <w:r>
+        <w:t>node</w:t>
+      </w:r>
+      <w:r>
+        <w:t>Wrapper</w:t>
+      </w:r>
+      <w:proofErr w:type="spellEnd"/>
+      <w:r>
+        <w:t xml:space="preserve"> of parent to child</w:t>
+      </w:r>
+      <w:r>
+        <w:t>)</w:t>
+      </w:r>
+      <w:r>
+        <w:t>&gt;</w:t>
+      </w:r>
+      <w:r>
+        <w:t>;</w:t>
+      </w:r>
+    </w:p>
+    <w:p>
+      <w:pPr>
+        <w:ind w:left="1440" w:firstLine="720"/>
+      </w:pPr>
+      <w:r>
+        <w:t>}</w:t>
+      </w:r>
+    </w:p>
+    <w:p>
+      <w:pPr>
+        <w:ind w:left="720" w:firstLine="720"/>
+      </w:pPr>
+    </w:p>
+    <w:p>
+      <w:pPr>
+        <w:ind w:left="720" w:firstLine="720"/>
+      </w:pPr>
+      <w:r>
+        <w:t>}</w:t>
+      </w:r>
+      <w:r>
+        <w:t xml:space="preserve"> else {</w:t>
+      </w:r>
+    </w:p>
+    <w:p>
+      <w:pPr>
+        <w:ind w:left="720" w:firstLine="720"/>
+      </w:pPr>
+      <w:r>
+        <w:tab/>
+      </w:r>
+      <w:proofErr w:type="gramStart"/>
+      <w:r>
+        <w:t>If(</w:t>
+      </w:r>
+      <w:proofErr w:type="gramEnd"/>
+      <w:r>
+        <w:t>node* != node){</w:t>
+      </w:r>
+    </w:p>
+    <w:p>
+      <w:pPr>
+        <w:ind w:left="720" w:firstLine="720"/>
+      </w:pPr>
+      <w:r>
+        <w:tab/>
+      </w:r>
+      <w:r>
+        <w:tab/>
+      </w:r>
+      <w:r>
+        <w:t>Node</w:t>
+      </w:r>
+      <w:proofErr w:type="gramStart"/>
+      <w:r>
+        <w:t>*</w:t>
+      </w:r>
+      <w:r>
+        <w:t>.</w:t>
+      </w:r>
+      <w:proofErr w:type="spellStart"/>
+      <w:r>
+        <w:t>p</w:t>
+      </w:r>
+      <w:r>
+        <w:t>arent</w:t>
+      </w:r>
+      <w:proofErr w:type="gramEnd"/>
+      <w:r>
+        <w:t>.reachBack</w:t>
+      </w:r>
+      <w:proofErr w:type="spellEnd"/>
+      <w:r>
+        <w:t xml:space="preserve"> = min(node</w:t>
+      </w:r>
+      <w:r>
+        <w:t>*</w:t>
+      </w:r>
+      <w:r>
+        <w:t>.</w:t>
+      </w:r>
+      <w:proofErr w:type="spellStart"/>
+      <w:r>
+        <w:t>reachBack</w:t>
+      </w:r>
+      <w:proofErr w:type="spellEnd"/>
+      <w:r>
+        <w:t>, node</w:t>
+      </w:r>
+      <w:r>
+        <w:t>*</w:t>
+      </w:r>
+      <w:r>
+        <w:t xml:space="preserve">. </w:t>
+      </w:r>
+      <w:proofErr w:type="spellStart"/>
+      <w:proofErr w:type="gramStart"/>
+      <w:r>
+        <w:t>p</w:t>
+      </w:r>
+      <w:r>
+        <w:t>arent</w:t>
+      </w:r>
+      <w:r>
+        <w:t>.reachBack</w:t>
+      </w:r>
+      <w:proofErr w:type="spellEnd"/>
+      <w:proofErr w:type="gramEnd"/>
+      <w:r>
+        <w:t>);</w:t>
+      </w:r>
+    </w:p>
+    <w:p>
+      <w:pPr>
+        <w:ind w:left="720" w:firstLine="720"/>
+      </w:pPr>
+      <w:r>
+        <w:lastRenderedPageBreak/>
+        <w:tab/>
+        <w:t>}</w:t>
+      </w:r>
+    </w:p>
+    <w:p>
+      <w:pPr>
+        <w:ind w:left="720" w:firstLine="720"/>
+      </w:pPr>
+      <w:r>
+        <w:tab/>
+      </w:r>
+      <w:proofErr w:type="gramStart"/>
+      <w:r>
+        <w:t>if(</w:t>
+      </w:r>
+      <w:proofErr w:type="gramEnd"/>
+      <w:r>
+        <w:t>node</w:t>
+      </w:r>
+      <w:r>
+        <w:t>*</w:t>
+      </w:r>
+      <w:r>
+        <w:t>.</w:t>
+      </w:r>
+      <w:proofErr w:type="spellStart"/>
+      <w:r>
+        <w:t>reachBack</w:t>
+      </w:r>
+      <w:proofErr w:type="spellEnd"/>
+      <w:r>
+        <w:t xml:space="preserve"> &gt;= node</w:t>
+      </w:r>
+      <w:r>
+        <w:t>*</w:t>
+      </w:r>
+      <w:r>
+        <w:t>.</w:t>
+      </w:r>
+      <w:r>
+        <w:t xml:space="preserve"> </w:t>
+      </w:r>
+      <w:proofErr w:type="spellStart"/>
+      <w:proofErr w:type="gramStart"/>
+      <w:r>
+        <w:t>p</w:t>
+      </w:r>
+      <w:r>
+        <w:t>arent.count</w:t>
+      </w:r>
+      <w:proofErr w:type="spellEnd"/>
+      <w:proofErr w:type="gramEnd"/>
+      <w:r>
+        <w:t>) {</w:t>
+      </w:r>
+    </w:p>
+    <w:p>
+      <w:pPr>
+        <w:ind w:left="720" w:firstLine="720"/>
+      </w:pPr>
+      <w:r>
+        <w:tab/>
+      </w:r>
+      <w:r>
+        <w:tab/>
+      </w:r>
+      <w:proofErr w:type="spellStart"/>
+      <w:proofErr w:type="gramStart"/>
+      <w:r>
+        <w:t>articulationPoints.add</w:t>
+      </w:r>
+      <w:proofErr w:type="spellEnd"/>
+      <w:r>
+        <w:t>(</w:t>
+      </w:r>
+      <w:proofErr w:type="gramEnd"/>
+      <w:r>
+        <w:t>node.</w:t>
+      </w:r>
+      <w:r>
+        <w:t xml:space="preserve"> </w:t>
+      </w:r>
+      <w:proofErr w:type="spellStart"/>
+      <w:proofErr w:type="gramStart"/>
+      <w:r>
+        <w:t>p</w:t>
+      </w:r>
+      <w:r>
+        <w:t>arent.node</w:t>
+      </w:r>
+      <w:proofErr w:type="spellEnd"/>
+      <w:proofErr w:type="gramEnd"/>
+      <w:r>
+        <w:t>);</w:t>
+      </w:r>
+    </w:p>
+    <w:p>
+      <w:pPr>
+        <w:ind w:left="720" w:firstLine="720"/>
+      </w:pPr>
+      <w:r>
+        <w:tab/>
+        <w:t>}</w:t>
+      </w:r>
+    </w:p>
+    <w:p>
+      <w:pPr>
+        <w:ind w:left="1440" w:firstLine="720"/>
+      </w:pPr>
+      <w:r>
+        <w:t>Remove node* from</w:t>
+      </w:r>
+      <w:r>
+        <w:t xml:space="preserve"> the stack and add it to </w:t>
+      </w:r>
+      <w:proofErr w:type="spellStart"/>
+      <w:r>
+        <w:t>visitedNodes</w:t>
+      </w:r>
+      <w:proofErr w:type="spellEnd"/>
+    </w:p>
+    <w:p>
+      <w:pPr>
+        <w:ind w:left="720" w:firstLine="720"/>
+      </w:pPr>
+    </w:p>
+    <w:p>
+      <w:pPr>
+        <w:ind w:left="720" w:firstLine="720"/>
+      </w:pPr>
+      <w:r>
+        <w:t>}</w:t>
+      </w:r>
+    </w:p>
+    <w:p>
+      <w:r>
+        <w:tab/>
+        <w:t>}</w:t>
+      </w:r>
+    </w:p>
+    <w:p>
+      <w:r>
+        <w:t>}</w:t>
+      </w:r>
+    </w:p>
+    <w:p>
+      <w:r>
+        <w:t>Distance:</w:t>
+      </w:r>
+    </w:p>
+    <w:p>
+      <w:r>
+        <w:t xml:space="preserve">When the cost that the A* Search is optimising is distance, the cost (or </w:t>
+      </w:r>
+      <w:proofErr w:type="gramStart"/>
+      <w:r>
+        <w:t>g(</w:t>
+      </w:r>
+      <w:proofErr w:type="gramEnd"/>
+      <w:r>
+        <w:t>)) is the length of the segments between nodes and the heuristic (f()-g()) is the length from the node to the goal node as the crow flies.</w:t>
+      </w:r>
+    </w:p>
+    <w:p>
+      <w:r>
+        <w:t>Time:</w:t>
+      </w:r>
+    </w:p>
+    <w:p>
+      <w:r>
+        <w:t xml:space="preserve">When the cost that the A* Search is optimising is </w:t>
+      </w:r>
+      <w:r>
+        <w:t>time</w:t>
+      </w:r>
+      <w:r>
+        <w:t>,</w:t>
+      </w:r>
+      <w:r>
+        <w:t xml:space="preserve"> the cost is the length of the node divided by the speed limit (t = d/v), and the heuristic is the length from the node to the goal node/110 as 110km/hr is the fastest speed you can go according to the data if we discount no speed limit. It may look like you change nothing by dividing the length by 110 but by doing this you ensure the heuristic is never larger than the actual value.</w:t>
+      </w:r>
+    </w:p>
+    <w:p>
+      <w:r>
+        <w:t xml:space="preserve">I tested my program by slowly going through the algorithms with the debugger and comparing them to the </w:t>
+      </w:r>
+      <w:proofErr w:type="spellStart"/>
+      <w:r>
+        <w:t>sudo</w:t>
+      </w:r>
+      <w:proofErr w:type="spellEnd"/>
+      <w:r>
+        <w:t>-code/</w:t>
+      </w:r>
+      <w:proofErr w:type="spellStart"/>
+      <w:r>
+        <w:t>sudo</w:t>
+      </w:r>
+      <w:proofErr w:type="spellEnd"/>
+      <w:r>
+        <w:t xml:space="preserve">-method and changed the code when there was a difference. I also made sure to test some edge cases, like only one segment between start and goal nodes, the same route forwards and backwards where there aren’t any </w:t>
+      </w:r>
+      <w:r>
+        <w:t>one-way</w:t>
+      </w:r>
+      <w:r>
+        <w:t xml:space="preserve"> roads</w:t>
+      </w:r>
+      <w:r>
+        <w:t xml:space="preserve"> (and where there are).</w:t>
+      </w:r>
+    </w:p>
+    <w:p>
+      <w:r>
+        <w:t>I also printed out the number articulation points to work out if I had done it correctly.</w:t>
+      </w:r>
     </w:p>
     <w:sectPr>
       <w:pgSz w:w="11906" w:h="16838"/>

</xml_diff>